<commit_message>
final updating and debugging of the classic set engine
</commit_message>
<xml_diff>
--- a/documentation.docx
+++ b/documentation.docx
@@ -1,6 +1,6 @@
 
 <file path=word/document.xml><?xml version="1.0" encoding="utf-8"?>
-<w:document xmlns:wpc="http://schemas.microsoft.com/office/word/2010/wordprocessingCanvas" xmlns:cx="http://schemas.microsoft.com/office/drawing/2014/chartex" xmlns:cx1="http://schemas.microsoft.com/office/drawing/2015/9/8/chartex" xmlns:mc="http://schemas.openxmlformats.org/markup-compatibility/2006" xmlns:o="urn:schemas-microsoft-com:office:office" xmlns:r="http://schemas.openxmlformats.org/officeDocument/2006/relationships" xmlns:m="http://schemas.openxmlformats.org/officeDocument/2006/math" xmlns:v="urn:schemas-microsoft-com:vml" xmlns:wp14="http://schemas.microsoft.com/office/word/2010/wordprocessingDrawing" xmlns:wp="http://schemas.openxmlformats.org/drawingml/2006/wordprocessingDrawing" xmlns:w10="urn:schemas-microsoft-com:office:word" xmlns:w="http://schemas.openxmlformats.org/wordprocessingml/2006/main" xmlns:w14="http://schemas.microsoft.com/office/word/2010/wordml" xmlns:w15="http://schemas.microsoft.com/office/word/2012/wordml" xmlns:w16se="http://schemas.microsoft.com/office/word/2015/wordml/symex" xmlns:wpg="http://schemas.microsoft.com/office/word/2010/wordprocessingGroup" xmlns:wpi="http://schemas.microsoft.com/office/word/2010/wordprocessingInk" xmlns:wne="http://schemas.microsoft.com/office/word/2006/wordml" xmlns:wps="http://schemas.microsoft.com/office/word/2010/wordprocessingShape" mc:Ignorable="w14 w15 w16se wp14">
+<w:document xmlns:wpc="http://schemas.microsoft.com/office/word/2010/wordprocessingCanvas" xmlns:mc="http://schemas.openxmlformats.org/markup-compatibility/2006" xmlns:o="urn:schemas-microsoft-com:office:office" xmlns:r="http://schemas.openxmlformats.org/officeDocument/2006/relationships" xmlns:m="http://schemas.openxmlformats.org/officeDocument/2006/math" xmlns:v="urn:schemas-microsoft-com:vml" xmlns:wp14="http://schemas.microsoft.com/office/word/2010/wordprocessingDrawing" xmlns:wp="http://schemas.openxmlformats.org/drawingml/2006/wordprocessingDrawing" xmlns:w10="urn:schemas-microsoft-com:office:word" xmlns:w="http://schemas.openxmlformats.org/wordprocessingml/2006/main" xmlns:w14="http://schemas.microsoft.com/office/word/2010/wordml" xmlns:w15="http://schemas.microsoft.com/office/word/2012/wordml" xmlns:wpg="http://schemas.microsoft.com/office/word/2010/wordprocessingGroup" xmlns:wpi="http://schemas.microsoft.com/office/word/2010/wordprocessingInk" xmlns:wne="http://schemas.microsoft.com/office/word/2006/wordml" xmlns:wps="http://schemas.microsoft.com/office/word/2010/wordprocessingShape" mc:Ignorable="w14 w15 wp14">
   <w:body>
     <w:p>
       <w:pPr>
@@ -25,7 +25,7 @@
       <w:r>
         <w:rPr>
           <w:noProof/>
-          <w:lang w:eastAsia="en-NZ"/>
+          <w:lang w:val="en-US"/>
         </w:rPr>
         <w:drawing>
           <wp:inline distT="0" distB="0" distL="0" distR="0">
@@ -1310,7 +1310,7 @@
       <w:r>
         <w:rPr>
           <w:noProof/>
-          <w:lang w:eastAsia="en-NZ"/>
+          <w:lang w:val="en-US"/>
         </w:rPr>
         <w:drawing>
           <wp:inline distT="0" distB="0" distL="0" distR="0" wp14:anchorId="3FDD9C84" wp14:editId="33CA37B0">
@@ -1422,7 +1422,7 @@
       <w:r>
         <w:rPr>
           <w:noProof/>
-          <w:lang w:eastAsia="en-NZ"/>
+          <w:lang w:val="en-US"/>
         </w:rPr>
         <w:lastRenderedPageBreak/>
         <w:drawing>
@@ -2652,7 +2652,7 @@
       <w:r>
         <w:rPr>
           <w:noProof/>
-          <w:lang w:eastAsia="en-NZ"/>
+          <w:lang w:val="en-US"/>
         </w:rPr>
         <w:drawing>
           <wp:inline distT="0" distB="0" distL="0" distR="0">
@@ -2803,7 +2803,7 @@
       <w:r>
         <w:rPr>
           <w:noProof/>
-          <w:lang w:eastAsia="en-NZ"/>
+          <w:lang w:val="en-US"/>
         </w:rPr>
         <w:drawing>
           <wp:inline distT="0" distB="0" distL="0" distR="0">
@@ -2926,7 +2926,7 @@
       <w:r>
         <w:rPr>
           <w:noProof/>
-          <w:lang w:eastAsia="en-NZ"/>
+          <w:lang w:val="en-US"/>
         </w:rPr>
         <w:lastRenderedPageBreak/>
         <w:drawing>
@@ -3193,7 +3193,7 @@
       <w:r>
         <w:rPr>
           <w:noProof/>
-          <w:lang w:eastAsia="en-NZ"/>
+          <w:lang w:val="en-US"/>
         </w:rPr>
         <w:drawing>
           <wp:anchor distT="0" distB="0" distL="114300" distR="114300" simplePos="0" relativeHeight="251659264" behindDoc="1" locked="0" layoutInCell="1" allowOverlap="1">
@@ -3460,7 +3460,7 @@
       <w:r>
         <w:rPr>
           <w:noProof/>
-          <w:lang w:eastAsia="en-NZ"/>
+          <w:lang w:val="en-US"/>
         </w:rPr>
         <w:drawing>
           <wp:anchor distT="0" distB="0" distL="114300" distR="114300" simplePos="0" relativeHeight="251660288" behindDoc="1" locked="0" layoutInCell="1" allowOverlap="1">
@@ -3717,7 +3717,7 @@
       <w:r>
         <w:rPr>
           <w:noProof/>
-          <w:lang w:eastAsia="en-NZ"/>
+          <w:lang w:val="en-US"/>
         </w:rPr>
         <w:drawing>
           <wp:anchor distT="0" distB="0" distL="114300" distR="114300" simplePos="0" relativeHeight="251661312" behindDoc="1" locked="0" layoutInCell="1" allowOverlap="1">
@@ -4025,7 +4025,7 @@
       <w:r>
         <w:rPr>
           <w:noProof/>
-          <w:lang w:eastAsia="en-NZ"/>
+          <w:lang w:val="en-US"/>
         </w:rPr>
         <w:drawing>
           <wp:inline distT="0" distB="0" distL="0" distR="0">
@@ -4183,6 +4183,101 @@
         <w:spacing w:line="240" w:lineRule="auto"/>
       </w:pPr>
       <w:r>
+        <w:t>After creating these classes I need to use them, from the csv files of training data provided I have implemented code to upload the data into my program, both the ratings and the movies.</w:t>
+      </w:r>
+    </w:p>
+    <w:p>
+      <w:pPr>
+        <w:spacing w:line="240" w:lineRule="auto"/>
+      </w:pPr>
+      <w:r>
+        <w:t>After this I decided to implement the set based engine first, just as I really wanted to see if it would work, despite this going against my burndown plan. Now that it has been implemented in testing it took a much shorter time than expected, this was with the full 9000 movies and the full 600 users. It only took around 5 seconds.</w:t>
+      </w:r>
+    </w:p>
+    <w:p>
+      <w:pPr>
+        <w:spacing w:line="240" w:lineRule="auto"/>
+      </w:pPr>
+      <w:r>
+        <w:rPr>
+          <w:noProof/>
+          <w:lang w:val="en-US"/>
+        </w:rPr>
+        <w:drawing>
+          <wp:anchor distT="0" distB="0" distL="114300" distR="114300" simplePos="0" relativeHeight="251662336" behindDoc="1" locked="0" layoutInCell="1" allowOverlap="1">
+            <wp:simplePos x="0" y="0"/>
+            <wp:positionH relativeFrom="column">
+              <wp:posOffset>-2540</wp:posOffset>
+            </wp:positionH>
+            <wp:positionV relativeFrom="paragraph">
+              <wp:posOffset>-1905</wp:posOffset>
+            </wp:positionV>
+            <wp:extent cx="1258133" cy="2085975"/>
+            <wp:effectExtent l="0" t="0" r="0" b="0"/>
+            <wp:wrapTight wrapText="bothSides">
+              <wp:wrapPolygon edited="0">
+                <wp:start x="0" y="0"/>
+                <wp:lineTo x="0" y="21304"/>
+                <wp:lineTo x="21262" y="21304"/>
+                <wp:lineTo x="21262" y="0"/>
+                <wp:lineTo x="0" y="0"/>
+              </wp:wrapPolygon>
+            </wp:wrapTight>
+            <wp:docPr id="10" name="Picture 10"/>
+            <wp:cNvGraphicFramePr>
+              <a:graphicFrameLocks xmlns:a="http://schemas.openxmlformats.org/drawingml/2006/main" noChangeAspect="1"/>
+            </wp:cNvGraphicFramePr>
+            <a:graphic xmlns:a="http://schemas.openxmlformats.org/drawingml/2006/main">
+              <a:graphicData uri="http://schemas.openxmlformats.org/drawingml/2006/picture">
+                <pic:pic xmlns:pic="http://schemas.openxmlformats.org/drawingml/2006/picture">
+                  <pic:nvPicPr>
+                    <pic:cNvPr id="10" name="Capture.PNG"/>
+                    <pic:cNvPicPr/>
+                  </pic:nvPicPr>
+                  <pic:blipFill>
+                    <a:blip r:embed="rId18">
+                      <a:extLst>
+                        <a:ext uri="{28A0092B-C50C-407E-A947-70E740481C1C}">
+                          <a14:useLocalDpi xmlns:a14="http://schemas.microsoft.com/office/drawing/2010/main" val="0"/>
+                        </a:ext>
+                      </a:extLst>
+                    </a:blip>
+                    <a:stretch>
+                      <a:fillRect/>
+                    </a:stretch>
+                  </pic:blipFill>
+                  <pic:spPr>
+                    <a:xfrm>
+                      <a:off x="0" y="0"/>
+                      <a:ext cx="1258133" cy="2085975"/>
+                    </a:xfrm>
+                    <a:prstGeom prst="rect">
+                      <a:avLst/>
+                    </a:prstGeom>
+                  </pic:spPr>
+                </pic:pic>
+              </a:graphicData>
+            </a:graphic>
+          </wp:anchor>
+        </w:drawing>
+      </w:r>
+      <w:r>
+        <w:t>This was much shorter than expected leading me to believe I have done some of the calculations incorrectly and I will be checking with Mr Ny who provided the set math to do these calculations if these are the correct calculations.</w:t>
+      </w:r>
+    </w:p>
+    <w:p>
+      <w:pPr>
+        <w:spacing w:line="240" w:lineRule="auto"/>
+      </w:pPr>
+      <w:r>
+        <w:t>For now I am going to implement the GUI I storyboarded above to allow for some user feedback.</w:t>
+      </w:r>
+    </w:p>
+    <w:p>
+      <w:pPr>
+        <w:spacing w:line="240" w:lineRule="auto"/>
+      </w:pPr>
+      <w:r>
         <w:t xml:space="preserve"> </w:t>
       </w:r>
     </w:p>
@@ -4202,7 +4297,7 @@
 </file>
 
 <file path=word/endnotes.xml><?xml version="1.0" encoding="utf-8"?>
-<w:endnotes xmlns:wpc="http://schemas.microsoft.com/office/word/2010/wordprocessingCanvas" xmlns:cx="http://schemas.microsoft.com/office/drawing/2014/chartex" xmlns:cx1="http://schemas.microsoft.com/office/drawing/2015/9/8/chartex" xmlns:mc="http://schemas.openxmlformats.org/markup-compatibility/2006" xmlns:o="urn:schemas-microsoft-com:office:office" xmlns:r="http://schemas.openxmlformats.org/officeDocument/2006/relationships" xmlns:m="http://schemas.openxmlformats.org/officeDocument/2006/math" xmlns:v="urn:schemas-microsoft-com:vml" xmlns:wp14="http://schemas.microsoft.com/office/word/2010/wordprocessingDrawing" xmlns:wp="http://schemas.openxmlformats.org/drawingml/2006/wordprocessingDrawing" xmlns:w10="urn:schemas-microsoft-com:office:word" xmlns:w="http://schemas.openxmlformats.org/wordprocessingml/2006/main" xmlns:w14="http://schemas.microsoft.com/office/word/2010/wordml" xmlns:w15="http://schemas.microsoft.com/office/word/2012/wordml" xmlns:w16se="http://schemas.microsoft.com/office/word/2015/wordml/symex" xmlns:wpg="http://schemas.microsoft.com/office/word/2010/wordprocessingGroup" xmlns:wpi="http://schemas.microsoft.com/office/word/2010/wordprocessingInk" xmlns:wne="http://schemas.microsoft.com/office/word/2006/wordml" xmlns:wps="http://schemas.microsoft.com/office/word/2010/wordprocessingShape" mc:Ignorable="w14 w15 w16se wp14">
+<w:endnotes xmlns:wpc="http://schemas.microsoft.com/office/word/2010/wordprocessingCanvas" xmlns:mc="http://schemas.openxmlformats.org/markup-compatibility/2006" xmlns:o="urn:schemas-microsoft-com:office:office" xmlns:r="http://schemas.openxmlformats.org/officeDocument/2006/relationships" xmlns:m="http://schemas.openxmlformats.org/officeDocument/2006/math" xmlns:v="urn:schemas-microsoft-com:vml" xmlns:wp14="http://schemas.microsoft.com/office/word/2010/wordprocessingDrawing" xmlns:wp="http://schemas.openxmlformats.org/drawingml/2006/wordprocessingDrawing" xmlns:w10="urn:schemas-microsoft-com:office:word" xmlns:w="http://schemas.openxmlformats.org/wordprocessingml/2006/main" xmlns:w14="http://schemas.microsoft.com/office/word/2010/wordml" xmlns:w15="http://schemas.microsoft.com/office/word/2012/wordml" xmlns:wpg="http://schemas.microsoft.com/office/word/2010/wordprocessingGroup" xmlns:wpi="http://schemas.microsoft.com/office/word/2010/wordprocessingInk" xmlns:wne="http://schemas.microsoft.com/office/word/2006/wordml" xmlns:wps="http://schemas.microsoft.com/office/word/2010/wordprocessingShape" mc:Ignorable="w14 w15 wp14">
   <w:endnote w:type="separator" w:id="-1">
     <w:p>
       <w:pPr>
@@ -4227,7 +4322,7 @@
 </file>
 
 <file path=word/footnotes.xml><?xml version="1.0" encoding="utf-8"?>
-<w:footnotes xmlns:wpc="http://schemas.microsoft.com/office/word/2010/wordprocessingCanvas" xmlns:cx="http://schemas.microsoft.com/office/drawing/2014/chartex" xmlns:cx1="http://schemas.microsoft.com/office/drawing/2015/9/8/chartex" xmlns:mc="http://schemas.openxmlformats.org/markup-compatibility/2006" xmlns:o="urn:schemas-microsoft-com:office:office" xmlns:r="http://schemas.openxmlformats.org/officeDocument/2006/relationships" xmlns:m="http://schemas.openxmlformats.org/officeDocument/2006/math" xmlns:v="urn:schemas-microsoft-com:vml" xmlns:wp14="http://schemas.microsoft.com/office/word/2010/wordprocessingDrawing" xmlns:wp="http://schemas.openxmlformats.org/drawingml/2006/wordprocessingDrawing" xmlns:w10="urn:schemas-microsoft-com:office:word" xmlns:w="http://schemas.openxmlformats.org/wordprocessingml/2006/main" xmlns:w14="http://schemas.microsoft.com/office/word/2010/wordml" xmlns:w15="http://schemas.microsoft.com/office/word/2012/wordml" xmlns:w16se="http://schemas.microsoft.com/office/word/2015/wordml/symex" xmlns:wpg="http://schemas.microsoft.com/office/word/2010/wordprocessingGroup" xmlns:wpi="http://schemas.microsoft.com/office/word/2010/wordprocessingInk" xmlns:wne="http://schemas.microsoft.com/office/word/2006/wordml" xmlns:wps="http://schemas.microsoft.com/office/word/2010/wordprocessingShape" mc:Ignorable="w14 w15 w16se wp14">
+<w:footnotes xmlns:wpc="http://schemas.microsoft.com/office/word/2010/wordprocessingCanvas" xmlns:mc="http://schemas.openxmlformats.org/markup-compatibility/2006" xmlns:o="urn:schemas-microsoft-com:office:office" xmlns:r="http://schemas.openxmlformats.org/officeDocument/2006/relationships" xmlns:m="http://schemas.openxmlformats.org/officeDocument/2006/math" xmlns:v="urn:schemas-microsoft-com:vml" xmlns:wp14="http://schemas.microsoft.com/office/word/2010/wordprocessingDrawing" xmlns:wp="http://schemas.openxmlformats.org/drawingml/2006/wordprocessingDrawing" xmlns:w10="urn:schemas-microsoft-com:office:word" xmlns:w="http://schemas.openxmlformats.org/wordprocessingml/2006/main" xmlns:w14="http://schemas.microsoft.com/office/word/2010/wordml" xmlns:w15="http://schemas.microsoft.com/office/word/2012/wordml" xmlns:wpg="http://schemas.microsoft.com/office/word/2010/wordprocessingGroup" xmlns:wpi="http://schemas.microsoft.com/office/word/2010/wordprocessingInk" xmlns:wne="http://schemas.microsoft.com/office/word/2006/wordml" xmlns:wps="http://schemas.microsoft.com/office/word/2010/wordprocessingShape" mc:Ignorable="w14 w15 wp14">
   <w:footnote w:type="separator" w:id="-1">
     <w:p>
       <w:pPr>
@@ -4306,7 +4401,7 @@
 </file>
 
 <file path=word/numbering.xml><?xml version="1.0" encoding="utf-8"?>
-<w:numbering xmlns:wpc="http://schemas.microsoft.com/office/word/2010/wordprocessingCanvas" xmlns:cx="http://schemas.microsoft.com/office/drawing/2014/chartex" xmlns:cx1="http://schemas.microsoft.com/office/drawing/2015/9/8/chartex" xmlns:mc="http://schemas.openxmlformats.org/markup-compatibility/2006" xmlns:o="urn:schemas-microsoft-com:office:office" xmlns:r="http://schemas.openxmlformats.org/officeDocument/2006/relationships" xmlns:m="http://schemas.openxmlformats.org/officeDocument/2006/math" xmlns:v="urn:schemas-microsoft-com:vml" xmlns:wp14="http://schemas.microsoft.com/office/word/2010/wordprocessingDrawing" xmlns:wp="http://schemas.openxmlformats.org/drawingml/2006/wordprocessingDrawing" xmlns:w10="urn:schemas-microsoft-com:office:word" xmlns:w="http://schemas.openxmlformats.org/wordprocessingml/2006/main" xmlns:w14="http://schemas.microsoft.com/office/word/2010/wordml" xmlns:w15="http://schemas.microsoft.com/office/word/2012/wordml" xmlns:w16se="http://schemas.microsoft.com/office/word/2015/wordml/symex" xmlns:wpg="http://schemas.microsoft.com/office/word/2010/wordprocessingGroup" xmlns:wpi="http://schemas.microsoft.com/office/word/2010/wordprocessingInk" xmlns:wne="http://schemas.microsoft.com/office/word/2006/wordml" xmlns:wps="http://schemas.microsoft.com/office/word/2010/wordprocessingShape" mc:Ignorable="w14 w15 w16se wp14">
+<w:numbering xmlns:wpc="http://schemas.microsoft.com/office/word/2010/wordprocessingCanvas" xmlns:mc="http://schemas.openxmlformats.org/markup-compatibility/2006" xmlns:o="urn:schemas-microsoft-com:office:office" xmlns:r="http://schemas.openxmlformats.org/officeDocument/2006/relationships" xmlns:m="http://schemas.openxmlformats.org/officeDocument/2006/math" xmlns:v="urn:schemas-microsoft-com:vml" xmlns:wp14="http://schemas.microsoft.com/office/word/2010/wordprocessingDrawing" xmlns:wp="http://schemas.openxmlformats.org/drawingml/2006/wordprocessingDrawing" xmlns:w10="urn:schemas-microsoft-com:office:word" xmlns:w="http://schemas.openxmlformats.org/wordprocessingml/2006/main" xmlns:w14="http://schemas.microsoft.com/office/word/2010/wordml" xmlns:w15="http://schemas.microsoft.com/office/word/2012/wordml" xmlns:wpg="http://schemas.microsoft.com/office/word/2010/wordprocessingGroup" xmlns:wpi="http://schemas.microsoft.com/office/word/2010/wordprocessingInk" xmlns:wne="http://schemas.microsoft.com/office/word/2006/wordml" xmlns:wps="http://schemas.microsoft.com/office/word/2010/wordprocessingShape" mc:Ignorable="w14 w15 wp14">
   <w:abstractNum w:abstractNumId="0" w15:restartNumberingAfterBreak="0">
     <w:nsid w:val="01623BE7"/>
     <w:multiLevelType w:val="hybridMultilevel"/>
@@ -6117,7 +6212,7 @@
 </file>
 
 <file path=word/styles.xml><?xml version="1.0" encoding="utf-8"?>
-<w:styles xmlns:mc="http://schemas.openxmlformats.org/markup-compatibility/2006" xmlns:r="http://schemas.openxmlformats.org/officeDocument/2006/relationships" xmlns:w="http://schemas.openxmlformats.org/wordprocessingml/2006/main" xmlns:w14="http://schemas.microsoft.com/office/word/2010/wordml" xmlns:w15="http://schemas.microsoft.com/office/word/2012/wordml" xmlns:w16se="http://schemas.microsoft.com/office/word/2015/wordml/symex" mc:Ignorable="w14 w15 w16se">
+<w:styles xmlns:mc="http://schemas.openxmlformats.org/markup-compatibility/2006" xmlns:r="http://schemas.openxmlformats.org/officeDocument/2006/relationships" xmlns:w="http://schemas.openxmlformats.org/wordprocessingml/2006/main" xmlns:w14="http://schemas.microsoft.com/office/word/2010/wordml" xmlns:w15="http://schemas.microsoft.com/office/word/2012/wordml" mc:Ignorable="w14 w15">
   <w:docDefaults>
     <w:rPrDefault>
       <w:rPr>
@@ -6904,7 +6999,7 @@
 </file>
 
 <file path=customXml/itemProps1.xml><?xml version="1.0" encoding="utf-8"?>
-<ds:datastoreItem xmlns:ds="http://schemas.openxmlformats.org/officeDocument/2006/customXml" ds:itemID="{B0BB90BD-20CB-42E3-AF8F-640CDB13625C}">
+<ds:datastoreItem xmlns:ds="http://schemas.openxmlformats.org/officeDocument/2006/customXml" ds:itemID="{70822DB9-E76F-41C9-B8CD-5C79B4EA36C4}">
   <ds:schemaRefs>
     <ds:schemaRef ds:uri="http://schemas.openxmlformats.org/officeDocument/2006/bibliography"/>
   </ds:schemaRefs>

</xml_diff>